<commit_message>
Update web app search option
</commit_message>
<xml_diff>
--- a/docs/LabelCast Manual v.1.2.docx
+++ b/docs/LabelCast Manual v.1.2.docx
@@ -104,13 +104,8 @@
         <w:t>label printers</w:t>
       </w:r>
       <w:r>
-        <w:t xml:space="preserve"> supporting ZPL (Zebra Printer Language). This includes all printers from the company Zebra, </w:t>
-      </w:r>
-      <w:proofErr w:type="spellStart"/>
-      <w:r>
-        <w:t>bu</w:t>
-      </w:r>
-      <w:proofErr w:type="spellEnd"/>
+        <w:t xml:space="preserve"> supporting ZPL (Zebra Printer Language). This includes all printers from the company Zebra, bu</w:t>
+      </w:r>
       <w:r>
         <w:t xml:space="preserve"> other manufacturers such as</w:t>
       </w:r>
@@ -118,15 +113,7 @@
         <w:t xml:space="preserve"> </w:t>
       </w:r>
       <w:r>
-        <w:t xml:space="preserve">TSC (Taiwan Semiconductor), Intermec (Honeywell), Sato, </w:t>
-      </w:r>
-      <w:proofErr w:type="spellStart"/>
-      <w:r>
-        <w:t>Bixolon</w:t>
-      </w:r>
-      <w:proofErr w:type="spellEnd"/>
-      <w:r>
-        <w:t xml:space="preserve"> and Cab</w:t>
+        <w:t>TSC (Taiwan Semiconductor), Intermec (Honeywell), Sato, Bixolon and Cab</w:t>
       </w:r>
       <w:r>
         <w:t xml:space="preserve"> also offer printers which support or can emulate ZPL.</w:t>
@@ -281,27 +268,12 @@
     </w:p>
     <w:p>
       <w:r>
-        <w:t>General-purpose labelling software usually converts the label data into an image and lets the printer driver translate this to pixels for the printer. Barcodes do not print properly this way, however, on typical industrial label printers from Zebra or TSC etc. – these printers often have</w:t>
-      </w:r>
-      <w:r>
-        <w:t xml:space="preserve"> much lower resolution than a typical modern laser or inkjet printer</w:t>
-      </w:r>
-      <w:r>
-        <w:t>, resulting in barcodes which cannot be reliably read by a barcode reader.</w:t>
-      </w:r>
-    </w:p>
-    <w:p>
-      <w:r>
-        <w:t>The advantage</w:t>
-      </w:r>
-      <w:r>
-        <w:t xml:space="preserve"> of the lower resolution</w:t>
-      </w:r>
-      <w:r>
-        <w:t xml:space="preserve"> is speedy </w:t>
-      </w:r>
-      <w:r>
-        <w:t>output of complex barcode labels. But the only way to create properly printed barcodes on such printers is to use their proprietary printer language, such as ZPL.</w:t>
+        <w:t>General-purpose labelling software usually converts the label data into an image and lets the printer driver translate this to pixels for the printer. Barcodes do not print properly this way, however, on typical industrial label printers from Zebra or TSC etc. – these printers often have much lower resolution than a typical modern laser or inkjet printer, resulting in barcodes which cannot be reliably read by a barcode reader.</w:t>
+      </w:r>
+    </w:p>
+    <w:p>
+      <w:r>
+        <w:t>The advantage of the lower resolution is speedy output of complex barcode labels. But the only way to create properly printed barcodes on such printers is to use their proprietary printer language, such as ZPL.</w:t>
       </w:r>
     </w:p>
     <w:p>
@@ -1814,469 +1786,432 @@
     </w:p>
     <w:p>
       <w:pPr>
-        <w:ind w:left="2880" w:hanging="2880"/>
-      </w:pPr>
-      <w:r>
-        <w:t>Display Field</w:t>
-      </w:r>
-      <w:r>
-        <w:tab/>
-        <w:t>Name of field to display to the user when showing the list of choices from the Search SQL query.</w:t>
-      </w:r>
-    </w:p>
-    <w:p>
-      <w:pPr>
-        <w:rPr>
-          <w:u w:val="single"/>
-        </w:rPr>
-      </w:pPr>
-      <w:r>
-        <w:rPr>
-          <w:u w:val="single"/>
-        </w:rPr>
-        <w:t>Fields</w:t>
-      </w:r>
-    </w:p>
-    <w:p>
-      <w:pPr>
-        <w:ind w:left="2880" w:hanging="2880"/>
-      </w:pPr>
-      <w:r>
-        <w:t>Search Fields</w:t>
-      </w:r>
-      <w:r>
-        <w:tab/>
-        <w:t>List of fields a user should input to filter the database query by (these would appear in the WHERE clause of the SQL query).</w:t>
-      </w:r>
-      <w:r>
-        <w:t xml:space="preserve"> They are shown in the UI as input fields.</w:t>
-      </w:r>
-    </w:p>
-    <w:p>
-      <w:r>
-        <w:t>Data Fields</w:t>
-      </w:r>
-      <w:r>
-        <w:tab/>
-      </w:r>
-      <w:r>
-        <w:tab/>
-      </w:r>
-      <w:r>
-        <w:tab/>
-        <w:t>Field names of the database query result (SELECT clause column names)</w:t>
-      </w:r>
-    </w:p>
-    <w:p>
-      <w:pPr>
-        <w:ind w:left="2880" w:hanging="2880"/>
-      </w:pPr>
-      <w:r>
-        <w:t>Editable Fields</w:t>
-      </w:r>
-      <w:r>
-        <w:tab/>
-        <w:t xml:space="preserve">Fields for user input which are not sent to the database for query and are not database result fields either. </w:t>
-      </w:r>
-      <w:r>
-        <w:t>These fields appear in the UI as input fields.</w:t>
-      </w:r>
-    </w:p>
-    <w:p>
-      <w:r>
-        <w:t>Search Fields and Editable Fields are</w:t>
-      </w:r>
-      <w:r>
-        <w:t xml:space="preserve"> optional. You do not need query a database</w:t>
-      </w:r>
-      <w:r>
-        <w:t xml:space="preserve"> at all</w:t>
-      </w:r>
-      <w:r>
-        <w:t>, and you do not need to have additional editable fields.</w:t>
-      </w:r>
-    </w:p>
-    <w:p>
-      <w:r>
-        <w:t>The same field can appear in both Data Fields and Editable Fields.</w:t>
-      </w:r>
-      <w:r>
-        <w:t xml:space="preserve"> </w:t>
-      </w:r>
-      <w:r>
-        <w:t>Manual edits override the values from the database, allowing the user to edit the value returned from the database.</w:t>
-      </w:r>
-    </w:p>
-    <w:p>
-      <w:pPr>
-        <w:rPr>
-          <w:u w:val="single"/>
-        </w:rPr>
-      </w:pPr>
-    </w:p>
-    <w:p>
-      <w:pPr>
-        <w:rPr>
-          <w:u w:val="single"/>
-        </w:rPr>
-      </w:pPr>
-      <w:r>
-        <w:rPr>
-          <w:u w:val="single"/>
-        </w:rPr>
-        <w:t>Label Printing</w:t>
-      </w:r>
-    </w:p>
-    <w:p>
-      <w:r>
-        <w:t>Label Template</w:t>
-      </w:r>
-      <w:r>
-        <w:tab/>
-      </w:r>
-      <w:r>
-        <w:tab/>
-      </w:r>
-      <w:r>
-        <w:tab/>
-        <w:t>Path to Zebra ZPL label template file</w:t>
-      </w:r>
-    </w:p>
-    <w:p>
-      <w:r>
-        <w:t>Default Printer</w:t>
-      </w:r>
-      <w:r>
-        <w:tab/>
-      </w:r>
-      <w:r>
-        <w:tab/>
-      </w:r>
-      <w:r>
-        <w:tab/>
-        <w:t>This is the default printer to use for labels of this type.</w:t>
-      </w:r>
-    </w:p>
-    <w:p/>
-    <w:p>
-      <w:r>
-        <w:lastRenderedPageBreak/>
-        <w:t>There are further configuration properties related to JSON and XML APIs, which are described later in this manual.</w:t>
-      </w:r>
-    </w:p>
-    <w:p/>
-    <w:p>
-      <w:pPr>
-        <w:rPr>
-          <w:b/>
-        </w:rPr>
-      </w:pPr>
-      <w:r>
-        <w:rPr>
-          <w:b/>
-        </w:rPr>
-        <w:t xml:space="preserve">Example </w:t>
-      </w:r>
-    </w:p>
-    <w:p>
-      <w:pPr>
-        <w:spacing w:after="0"/>
-        <w:rPr>
-          <w:rFonts w:ascii="Consolas" w:hAnsi="Consolas"/>
-          <w:sz w:val="18"/>
-          <w:szCs w:val="18"/>
-        </w:rPr>
-      </w:pPr>
-      <w:r>
-        <w:rPr>
-          <w:rFonts w:ascii="Consolas" w:hAnsi="Consolas"/>
-          <w:sz w:val="18"/>
-          <w:szCs w:val="18"/>
-        </w:rPr>
-        <w:t xml:space="preserve">Name </w:t>
-      </w:r>
-      <w:r>
-        <w:rPr>
-          <w:rFonts w:ascii="Consolas" w:hAnsi="Consolas"/>
-          <w:sz w:val="18"/>
-          <w:szCs w:val="18"/>
-        </w:rPr>
-        <w:tab/>
-      </w:r>
-      <w:r>
-        <w:rPr>
-          <w:rFonts w:ascii="Consolas" w:hAnsi="Consolas"/>
-          <w:sz w:val="18"/>
-          <w:szCs w:val="18"/>
-        </w:rPr>
-        <w:tab/>
-      </w:r>
-      <w:r>
-        <w:rPr>
-          <w:rFonts w:ascii="Consolas" w:hAnsi="Consolas"/>
-          <w:sz w:val="18"/>
-          <w:szCs w:val="18"/>
-        </w:rPr>
-        <w:tab/>
-      </w:r>
-      <w:r>
-        <w:rPr>
-          <w:rFonts w:ascii="Consolas" w:hAnsi="Consolas"/>
-          <w:sz w:val="18"/>
-          <w:szCs w:val="18"/>
-        </w:rPr>
-        <w:tab/>
-        <w:t>Standard Label</w:t>
-      </w:r>
-    </w:p>
-    <w:p>
-      <w:pPr>
-        <w:spacing w:after="0"/>
-        <w:rPr>
-          <w:rFonts w:ascii="Consolas" w:hAnsi="Consolas"/>
-          <w:sz w:val="18"/>
-          <w:szCs w:val="18"/>
-        </w:rPr>
-      </w:pPr>
-      <w:r>
-        <w:rPr>
-          <w:rFonts w:ascii="Consolas" w:hAnsi="Consolas"/>
-          <w:sz w:val="18"/>
-          <w:szCs w:val="18"/>
-        </w:rPr>
-        <w:t>Description</w:t>
-      </w:r>
-      <w:r>
-        <w:rPr>
-          <w:rFonts w:ascii="Consolas" w:hAnsi="Consolas"/>
-          <w:sz w:val="18"/>
-          <w:szCs w:val="18"/>
-        </w:rPr>
-        <w:tab/>
-      </w:r>
-      <w:r>
-        <w:rPr>
-          <w:rFonts w:ascii="Consolas" w:hAnsi="Consolas"/>
-          <w:sz w:val="18"/>
-          <w:szCs w:val="18"/>
-        </w:rPr>
-        <w:tab/>
-      </w:r>
-      <w:r>
-        <w:rPr>
-          <w:rFonts w:ascii="Consolas" w:hAnsi="Consolas"/>
-          <w:sz w:val="18"/>
-          <w:szCs w:val="18"/>
-        </w:rPr>
-        <w:tab/>
-        <w:t>Standard Label for code, description and price</w:t>
-      </w:r>
-    </w:p>
-    <w:p>
-      <w:pPr>
-        <w:spacing w:after="0"/>
-        <w:rPr>
-          <w:rFonts w:ascii="Consolas" w:hAnsi="Consolas"/>
-          <w:sz w:val="18"/>
-          <w:szCs w:val="18"/>
-        </w:rPr>
-      </w:pPr>
-      <w:r>
-        <w:rPr>
-          <w:rFonts w:ascii="Consolas" w:hAnsi="Consolas"/>
-          <w:sz w:val="18"/>
-          <w:szCs w:val="18"/>
-        </w:rPr>
-        <w:t>Abbreviation</w:t>
-      </w:r>
-      <w:r>
-        <w:rPr>
-          <w:rFonts w:ascii="Consolas" w:hAnsi="Consolas"/>
-          <w:sz w:val="18"/>
-          <w:szCs w:val="18"/>
-        </w:rPr>
-        <w:tab/>
-      </w:r>
-      <w:r>
-        <w:rPr>
-          <w:rFonts w:ascii="Consolas" w:hAnsi="Consolas"/>
-          <w:sz w:val="18"/>
-          <w:szCs w:val="18"/>
-        </w:rPr>
-        <w:tab/>
-      </w:r>
-      <w:r>
-        <w:rPr>
-          <w:rFonts w:ascii="Consolas" w:hAnsi="Consolas"/>
-          <w:sz w:val="18"/>
-          <w:szCs w:val="18"/>
-        </w:rPr>
-        <w:tab/>
-        <w:t>STANDARD</w:t>
-      </w:r>
-    </w:p>
-    <w:p>
-      <w:pPr>
-        <w:spacing w:after="0"/>
-        <w:rPr>
-          <w:rFonts w:ascii="Consolas" w:hAnsi="Consolas"/>
-          <w:sz w:val="18"/>
-          <w:szCs w:val="18"/>
-          <w:u w:val="single"/>
-        </w:rPr>
-      </w:pPr>
-    </w:p>
-    <w:p>
-      <w:pPr>
-        <w:spacing w:after="0"/>
-        <w:rPr>
-          <w:rFonts w:ascii="Consolas" w:hAnsi="Consolas"/>
-          <w:sz w:val="18"/>
-          <w:szCs w:val="18"/>
-        </w:rPr>
-      </w:pPr>
-      <w:r>
-        <w:rPr>
-          <w:rFonts w:ascii="Consolas" w:hAnsi="Consolas"/>
-          <w:sz w:val="18"/>
-          <w:szCs w:val="18"/>
-        </w:rPr>
-        <w:t>Database Type</w:t>
-      </w:r>
-      <w:r>
-        <w:rPr>
-          <w:rFonts w:ascii="Consolas" w:hAnsi="Consolas"/>
-          <w:sz w:val="18"/>
-          <w:szCs w:val="18"/>
-        </w:rPr>
-        <w:tab/>
-      </w:r>
-      <w:r>
-        <w:rPr>
-          <w:rFonts w:ascii="Consolas" w:hAnsi="Consolas"/>
-          <w:sz w:val="18"/>
-          <w:szCs w:val="18"/>
-        </w:rPr>
-        <w:tab/>
-      </w:r>
-      <w:r>
-        <w:rPr>
-          <w:rFonts w:ascii="Consolas" w:hAnsi="Consolas"/>
-          <w:sz w:val="18"/>
-          <w:szCs w:val="18"/>
-        </w:rPr>
-        <w:tab/>
-        <w:t>SQL Server</w:t>
-      </w:r>
-    </w:p>
-    <w:p>
-      <w:pPr>
-        <w:spacing w:after="0"/>
-        <w:rPr>
-          <w:rFonts w:ascii="Consolas" w:hAnsi="Consolas"/>
-          <w:sz w:val="18"/>
-          <w:szCs w:val="18"/>
-        </w:rPr>
-      </w:pPr>
-      <w:r>
-        <w:rPr>
-          <w:rFonts w:ascii="Consolas" w:hAnsi="Consolas"/>
-          <w:sz w:val="18"/>
-          <w:szCs w:val="18"/>
-        </w:rPr>
-        <w:t>Connection String</w:t>
-      </w:r>
-      <w:r>
-        <w:rPr>
-          <w:rFonts w:ascii="Consolas" w:hAnsi="Consolas"/>
-          <w:sz w:val="18"/>
-          <w:szCs w:val="18"/>
-        </w:rPr>
-        <w:t xml:space="preserve">    </w:t>
-      </w:r>
-      <w:r>
-        <w:rPr>
-          <w:rFonts w:ascii="Consolas" w:hAnsi="Consolas"/>
-          <w:sz w:val="18"/>
-          <w:szCs w:val="18"/>
-        </w:rPr>
-        <w:tab/>
-      </w:r>
-      <w:r>
-        <w:rPr>
-          <w:rFonts w:ascii="Consolas" w:hAnsi="Consolas"/>
-          <w:sz w:val="18"/>
-          <w:szCs w:val="18"/>
-        </w:rPr>
-        <w:tab/>
-      </w:r>
-      <w:r>
-        <w:rPr>
-          <w:rFonts w:ascii="Consolas" w:hAnsi="Consolas"/>
-          <w:sz w:val="18"/>
-          <w:szCs w:val="18"/>
-        </w:rPr>
-        <w:t>Server=</w:t>
-      </w:r>
-      <w:proofErr w:type="spellStart"/>
-      <w:r>
-        <w:rPr>
-          <w:rFonts w:ascii="Consolas" w:hAnsi="Consolas"/>
-          <w:sz w:val="18"/>
-          <w:szCs w:val="18"/>
-        </w:rPr>
-        <w:t>mySRV</w:t>
-      </w:r>
-      <w:proofErr w:type="spellEnd"/>
-      <w:r>
-        <w:rPr>
-          <w:rFonts w:ascii="Consolas" w:hAnsi="Consolas"/>
-          <w:sz w:val="18"/>
-          <w:szCs w:val="18"/>
-        </w:rPr>
-        <w:t>; Database=</w:t>
-      </w:r>
-      <w:proofErr w:type="spellStart"/>
-      <w:r>
-        <w:rPr>
-          <w:rFonts w:ascii="Consolas" w:hAnsi="Consolas"/>
-          <w:sz w:val="18"/>
-          <w:szCs w:val="18"/>
-        </w:rPr>
-        <w:t>myDB</w:t>
-      </w:r>
-      <w:proofErr w:type="spellEnd"/>
-      <w:r>
-        <w:rPr>
-          <w:rFonts w:ascii="Consolas" w:hAnsi="Consolas"/>
-          <w:sz w:val="18"/>
-          <w:szCs w:val="18"/>
-        </w:rPr>
-        <w:t xml:space="preserve">; </w:t>
-      </w:r>
-      <w:proofErr w:type="spellStart"/>
-      <w:r>
-        <w:rPr>
-          <w:rFonts w:ascii="Consolas" w:hAnsi="Consolas"/>
-          <w:sz w:val="18"/>
-          <w:szCs w:val="18"/>
-        </w:rPr>
-        <w:t>Trusted_Connection</w:t>
-      </w:r>
-      <w:proofErr w:type="spellEnd"/>
-      <w:r>
-        <w:rPr>
-          <w:rFonts w:ascii="Consolas" w:hAnsi="Consolas"/>
-          <w:sz w:val="18"/>
-          <w:szCs w:val="18"/>
-        </w:rPr>
-        <w:t>=True;</w:t>
-      </w:r>
-    </w:p>
-    <w:p>
-      <w:pPr>
         <w:spacing w:after="0"/>
         <w:ind w:left="2880" w:hanging="2880"/>
+      </w:pPr>
+      <w:r>
+        <w:t>Display Field</w:t>
+      </w:r>
+      <w:r>
+        <w:tab/>
+        <w:t>Name of field to display to the user when showing the list of choices from the Search SQL query.</w:t>
+      </w:r>
+      <w:r>
+        <w:t xml:space="preserve"> </w:t>
+      </w:r>
+    </w:p>
+    <w:p>
+      <w:pPr>
+        <w:ind w:left="2880" w:hanging="2880"/>
+      </w:pPr>
+      <w:r>
+        <w:t xml:space="preserve"> </w:t>
+      </w:r>
+      <w:r>
+        <w:tab/>
+        <w:t>Note – the capitalization of this field MUST match the column name returned by the Search SQL Query.</w:t>
+      </w:r>
+      <w:bookmarkStart w:id="0" w:name="_GoBack"/>
+      <w:bookmarkEnd w:id="0"/>
+    </w:p>
+    <w:p>
+      <w:pPr>
+        <w:rPr>
+          <w:u w:val="single"/>
+        </w:rPr>
+      </w:pPr>
+      <w:r>
+        <w:rPr>
+          <w:u w:val="single"/>
+        </w:rPr>
+        <w:t>Fields</w:t>
+      </w:r>
+    </w:p>
+    <w:p>
+      <w:pPr>
+        <w:ind w:left="2880" w:hanging="2880"/>
+      </w:pPr>
+      <w:r>
+        <w:t>Search Fields</w:t>
+      </w:r>
+      <w:r>
+        <w:tab/>
+        <w:t>List of fields a user should input to filter the database query by (these would appear in the WHERE clause of the SQL query).</w:t>
+      </w:r>
+      <w:r>
+        <w:t xml:space="preserve"> They are shown in the UI as input fields.</w:t>
+      </w:r>
+    </w:p>
+    <w:p>
+      <w:r>
+        <w:t>Data Fields</w:t>
+      </w:r>
+      <w:r>
+        <w:tab/>
+      </w:r>
+      <w:r>
+        <w:tab/>
+      </w:r>
+      <w:r>
+        <w:tab/>
+        <w:t>Field names of the database query result (SELECT clause column names)</w:t>
+      </w:r>
+    </w:p>
+    <w:p>
+      <w:pPr>
+        <w:ind w:left="2880" w:hanging="2880"/>
+      </w:pPr>
+      <w:r>
+        <w:t>Editable Fields</w:t>
+      </w:r>
+      <w:r>
+        <w:tab/>
+        <w:t xml:space="preserve">Fields for user input which are not sent to the database for query and are not database result fields either. </w:t>
+      </w:r>
+      <w:r>
+        <w:t>These fields appear in the UI as input fields.</w:t>
+      </w:r>
+    </w:p>
+    <w:p>
+      <w:r>
+        <w:t>Search Fields and Editable Fields are</w:t>
+      </w:r>
+      <w:r>
+        <w:t xml:space="preserve"> optional. You do not need query a database</w:t>
+      </w:r>
+      <w:r>
+        <w:t xml:space="preserve"> at all</w:t>
+      </w:r>
+      <w:r>
+        <w:t>, and you do not need to have additional editable fields.</w:t>
+      </w:r>
+    </w:p>
+    <w:p>
+      <w:r>
+        <w:t>The same field can appear in both Data Fields and Editable Fields.</w:t>
+      </w:r>
+      <w:r>
+        <w:t xml:space="preserve"> </w:t>
+      </w:r>
+      <w:r>
+        <w:t>Manual edits override the values from the database, allowing the user to edit the value returned from the database.</w:t>
+      </w:r>
+    </w:p>
+    <w:p>
+      <w:pPr>
+        <w:rPr>
+          <w:u w:val="single"/>
+        </w:rPr>
+      </w:pPr>
+    </w:p>
+    <w:p>
+      <w:pPr>
+        <w:rPr>
+          <w:u w:val="single"/>
+        </w:rPr>
+      </w:pPr>
+      <w:r>
+        <w:rPr>
+          <w:u w:val="single"/>
+        </w:rPr>
+        <w:t>Label Printing</w:t>
+      </w:r>
+    </w:p>
+    <w:p>
+      <w:r>
+        <w:t>Label Template</w:t>
+      </w:r>
+      <w:r>
+        <w:tab/>
+      </w:r>
+      <w:r>
+        <w:tab/>
+      </w:r>
+      <w:r>
+        <w:tab/>
+        <w:t>Path to Zebra ZPL label template file</w:t>
+      </w:r>
+    </w:p>
+    <w:p>
+      <w:r>
+        <w:t>Default Printer</w:t>
+      </w:r>
+      <w:r>
+        <w:tab/>
+      </w:r>
+      <w:r>
+        <w:tab/>
+      </w:r>
+      <w:r>
+        <w:tab/>
+        <w:t>This is the default printer to use for labels of this type.</w:t>
+      </w:r>
+    </w:p>
+    <w:p/>
+    <w:p>
+      <w:r>
+        <w:t>There are further configuration properties related to JSON and XML APIs, which are described later in this manual.</w:t>
+      </w:r>
+    </w:p>
+    <w:p/>
+    <w:p>
+      <w:pPr>
+        <w:rPr>
+          <w:b/>
+        </w:rPr>
+      </w:pPr>
+      <w:r>
+        <w:rPr>
+          <w:b/>
+        </w:rPr>
+        <w:t xml:space="preserve">Example </w:t>
+      </w:r>
+    </w:p>
+    <w:p>
+      <w:pPr>
+        <w:spacing w:after="0"/>
+        <w:rPr>
+          <w:rFonts w:ascii="Consolas" w:hAnsi="Consolas"/>
+          <w:sz w:val="18"/>
+          <w:szCs w:val="18"/>
+        </w:rPr>
+      </w:pPr>
+      <w:r>
+        <w:rPr>
+          <w:rFonts w:ascii="Consolas" w:hAnsi="Consolas"/>
+          <w:sz w:val="18"/>
+          <w:szCs w:val="18"/>
+        </w:rPr>
+        <w:t xml:space="preserve">Name </w:t>
+      </w:r>
+      <w:r>
+        <w:rPr>
+          <w:rFonts w:ascii="Consolas" w:hAnsi="Consolas"/>
+          <w:sz w:val="18"/>
+          <w:szCs w:val="18"/>
+        </w:rPr>
+        <w:tab/>
+      </w:r>
+      <w:r>
+        <w:rPr>
+          <w:rFonts w:ascii="Consolas" w:hAnsi="Consolas"/>
+          <w:sz w:val="18"/>
+          <w:szCs w:val="18"/>
+        </w:rPr>
+        <w:tab/>
+      </w:r>
+      <w:r>
+        <w:rPr>
+          <w:rFonts w:ascii="Consolas" w:hAnsi="Consolas"/>
+          <w:sz w:val="18"/>
+          <w:szCs w:val="18"/>
+        </w:rPr>
+        <w:tab/>
+      </w:r>
+      <w:r>
+        <w:rPr>
+          <w:rFonts w:ascii="Consolas" w:hAnsi="Consolas"/>
+          <w:sz w:val="18"/>
+          <w:szCs w:val="18"/>
+        </w:rPr>
+        <w:tab/>
+        <w:t>Standard Label</w:t>
+      </w:r>
+    </w:p>
+    <w:p>
+      <w:pPr>
+        <w:spacing w:after="0"/>
+        <w:rPr>
+          <w:rFonts w:ascii="Consolas" w:hAnsi="Consolas"/>
+          <w:sz w:val="18"/>
+          <w:szCs w:val="18"/>
+        </w:rPr>
+      </w:pPr>
+      <w:r>
+        <w:rPr>
+          <w:rFonts w:ascii="Consolas" w:hAnsi="Consolas"/>
+          <w:sz w:val="18"/>
+          <w:szCs w:val="18"/>
+        </w:rPr>
+        <w:t>Description</w:t>
+      </w:r>
+      <w:r>
+        <w:rPr>
+          <w:rFonts w:ascii="Consolas" w:hAnsi="Consolas"/>
+          <w:sz w:val="18"/>
+          <w:szCs w:val="18"/>
+        </w:rPr>
+        <w:tab/>
+      </w:r>
+      <w:r>
+        <w:rPr>
+          <w:rFonts w:ascii="Consolas" w:hAnsi="Consolas"/>
+          <w:sz w:val="18"/>
+          <w:szCs w:val="18"/>
+        </w:rPr>
+        <w:tab/>
+      </w:r>
+      <w:r>
+        <w:rPr>
+          <w:rFonts w:ascii="Consolas" w:hAnsi="Consolas"/>
+          <w:sz w:val="18"/>
+          <w:szCs w:val="18"/>
+        </w:rPr>
+        <w:tab/>
+        <w:t>Standard Label for code, description and price</w:t>
+      </w:r>
+    </w:p>
+    <w:p>
+      <w:pPr>
+        <w:spacing w:after="0"/>
+        <w:rPr>
+          <w:rFonts w:ascii="Consolas" w:hAnsi="Consolas"/>
+          <w:sz w:val="18"/>
+          <w:szCs w:val="18"/>
+        </w:rPr>
+      </w:pPr>
+      <w:r>
+        <w:rPr>
+          <w:rFonts w:ascii="Consolas" w:hAnsi="Consolas"/>
+          <w:sz w:val="18"/>
+          <w:szCs w:val="18"/>
+        </w:rPr>
+        <w:t>Abbreviation</w:t>
+      </w:r>
+      <w:r>
+        <w:rPr>
+          <w:rFonts w:ascii="Consolas" w:hAnsi="Consolas"/>
+          <w:sz w:val="18"/>
+          <w:szCs w:val="18"/>
+        </w:rPr>
+        <w:tab/>
+      </w:r>
+      <w:r>
+        <w:rPr>
+          <w:rFonts w:ascii="Consolas" w:hAnsi="Consolas"/>
+          <w:sz w:val="18"/>
+          <w:szCs w:val="18"/>
+        </w:rPr>
+        <w:tab/>
+      </w:r>
+      <w:r>
+        <w:rPr>
+          <w:rFonts w:ascii="Consolas" w:hAnsi="Consolas"/>
+          <w:sz w:val="18"/>
+          <w:szCs w:val="18"/>
+        </w:rPr>
+        <w:tab/>
+        <w:t>STANDARD</w:t>
+      </w:r>
+    </w:p>
+    <w:p>
+      <w:pPr>
+        <w:spacing w:after="0"/>
+        <w:rPr>
+          <w:rFonts w:ascii="Consolas" w:hAnsi="Consolas"/>
+          <w:sz w:val="18"/>
+          <w:szCs w:val="18"/>
+          <w:u w:val="single"/>
+        </w:rPr>
+      </w:pPr>
+    </w:p>
+    <w:p>
+      <w:pPr>
+        <w:spacing w:after="0"/>
+        <w:rPr>
+          <w:rFonts w:ascii="Consolas" w:hAnsi="Consolas"/>
+          <w:sz w:val="18"/>
+          <w:szCs w:val="18"/>
+        </w:rPr>
+      </w:pPr>
+      <w:r>
+        <w:rPr>
+          <w:rFonts w:ascii="Consolas" w:hAnsi="Consolas"/>
+          <w:sz w:val="18"/>
+          <w:szCs w:val="18"/>
+        </w:rPr>
+        <w:t>Database Type</w:t>
+      </w:r>
+      <w:r>
+        <w:rPr>
+          <w:rFonts w:ascii="Consolas" w:hAnsi="Consolas"/>
+          <w:sz w:val="18"/>
+          <w:szCs w:val="18"/>
+        </w:rPr>
+        <w:tab/>
+      </w:r>
+      <w:r>
+        <w:rPr>
+          <w:rFonts w:ascii="Consolas" w:hAnsi="Consolas"/>
+          <w:sz w:val="18"/>
+          <w:szCs w:val="18"/>
+        </w:rPr>
+        <w:tab/>
+      </w:r>
+      <w:r>
+        <w:rPr>
+          <w:rFonts w:ascii="Consolas" w:hAnsi="Consolas"/>
+          <w:sz w:val="18"/>
+          <w:szCs w:val="18"/>
+        </w:rPr>
+        <w:tab/>
+        <w:t>SQL Server</w:t>
+      </w:r>
+    </w:p>
+    <w:p>
+      <w:pPr>
+        <w:spacing w:after="0"/>
+        <w:rPr>
+          <w:rFonts w:ascii="Consolas" w:hAnsi="Consolas"/>
+          <w:sz w:val="18"/>
+          <w:szCs w:val="18"/>
+        </w:rPr>
+      </w:pPr>
+      <w:r>
+        <w:rPr>
+          <w:rFonts w:ascii="Consolas" w:hAnsi="Consolas"/>
+          <w:sz w:val="18"/>
+          <w:szCs w:val="18"/>
+        </w:rPr>
+        <w:t>Connection String</w:t>
+      </w:r>
+      <w:r>
+        <w:rPr>
+          <w:rFonts w:ascii="Consolas" w:hAnsi="Consolas"/>
+          <w:sz w:val="18"/>
+          <w:szCs w:val="18"/>
+        </w:rPr>
+        <w:t xml:space="preserve">    </w:t>
+      </w:r>
+      <w:r>
+        <w:rPr>
+          <w:rFonts w:ascii="Consolas" w:hAnsi="Consolas"/>
+          <w:sz w:val="18"/>
+          <w:szCs w:val="18"/>
+        </w:rPr>
+        <w:tab/>
+      </w:r>
+      <w:r>
+        <w:rPr>
+          <w:rFonts w:ascii="Consolas" w:hAnsi="Consolas"/>
+          <w:sz w:val="18"/>
+          <w:szCs w:val="18"/>
+        </w:rPr>
+        <w:tab/>
+      </w:r>
+      <w:r>
+        <w:rPr>
+          <w:rFonts w:ascii="Consolas" w:hAnsi="Consolas"/>
+          <w:sz w:val="18"/>
+          <w:szCs w:val="18"/>
+        </w:rPr>
+        <w:t>Server=mySRV; Database=myDB; Trusted_Connection=True;</w:t>
+      </w:r>
+    </w:p>
+    <w:p>
+      <w:pPr>
+        <w:spacing w:after="0"/>
+        <w:ind w:left="2880" w:hanging="2880"/>
         <w:rPr>
           <w:rFonts w:ascii="Consolas" w:hAnsi="Consolas"/>
           <w:sz w:val="18"/>
@@ -2407,38 +2342,15 @@
           <w:sz w:val="18"/>
           <w:szCs w:val="18"/>
         </w:rPr>
-        <w:t xml:space="preserve">SQL </w:t>
-      </w:r>
-      <w:r>
-        <w:rPr>
-          <w:rFonts w:ascii="Consolas" w:hAnsi="Consolas"/>
-          <w:sz w:val="18"/>
-          <w:szCs w:val="18"/>
-        </w:rPr>
-        <w:t xml:space="preserve">Numeric </w:t>
-      </w:r>
-      <w:r>
-        <w:rPr>
-          <w:rFonts w:ascii="Consolas" w:hAnsi="Consolas"/>
-          <w:sz w:val="18"/>
-          <w:szCs w:val="18"/>
-        </w:rPr>
-        <w:t>Query</w:t>
-      </w:r>
-      <w:r>
-        <w:rPr>
-          <w:rFonts w:ascii="Consolas" w:hAnsi="Consolas"/>
-          <w:sz w:val="18"/>
-          <w:szCs w:val="18"/>
-        </w:rPr>
-        <w:tab/>
-      </w:r>
-      <w:r>
-        <w:rPr>
-          <w:rFonts w:ascii="Consolas" w:hAnsi="Consolas"/>
-          <w:sz w:val="18"/>
-          <w:szCs w:val="18"/>
-        </w:rPr>
+        <w:t>SQL Numeric Query</w:t>
+      </w:r>
+      <w:r>
+        <w:rPr>
+          <w:rFonts w:ascii="Consolas" w:hAnsi="Consolas"/>
+          <w:sz w:val="18"/>
+          <w:szCs w:val="18"/>
+        </w:rPr>
+        <w:tab/>
         <w:t>SELECT NAME, DESCR</w:t>
       </w:r>
       <w:r>
@@ -2455,15 +2367,7 @@
           <w:sz w:val="18"/>
           <w:szCs w:val="18"/>
         </w:rPr>
-        <w:t>, PRICE FROM TEST WHERE ID = {name</w:t>
-      </w:r>
-      <w:r>
-        <w:rPr>
-          <w:rFonts w:ascii="Consolas" w:hAnsi="Consolas"/>
-          <w:sz w:val="18"/>
-          <w:szCs w:val="18"/>
-        </w:rPr>
-        <w:t>}</w:t>
+        <w:t>, PRICE FROM TEST WHERE ID = {name}</w:t>
       </w:r>
       <w:r>
         <w:rPr>
@@ -3147,6 +3051,7 @@
     <w:p/>
     <w:p>
       <w:r>
+        <w:lastRenderedPageBreak/>
         <w:t>Note that currently only networked printers are supported by the software.</w:t>
       </w:r>
       <w:r>
@@ -3252,15 +3157,7 @@
     </w:p>
     <w:p>
       <w:r>
-        <w:t xml:space="preserve">LabelCast is an ASP.Net Core 8.0 web application, and can be installed using the standard steps for deploying such web applications to a web server. </w:t>
-      </w:r>
-      <w:proofErr w:type="spellStart"/>
-      <w:r>
-        <w:t>ASP.Net.Core</w:t>
-      </w:r>
-      <w:proofErr w:type="spellEnd"/>
-      <w:r>
-        <w:t xml:space="preserve"> applications can be instal</w:t>
+        <w:t>LabelCast is an ASP.Net Core 8.0 web application, and can be installed using the standard steps for deploying such web applications to a web server. ASP.Net.Core applications can be instal</w:t>
       </w:r>
       <w:r>
         <w:t>led on Windows Server 2016 or later.</w:t>
@@ -3742,50 +3639,30 @@
           <w:sz w:val="20"/>
           <w:szCs w:val="20"/>
         </w:rPr>
-        <w:t xml:space="preserve"> POST &lt;server-name&gt;/labels/</w:t>
-      </w:r>
-      <w:proofErr w:type="spellStart"/>
-      <w:r>
+        <w:t xml:space="preserve"> POST &lt;server-name&gt;/labels/printqueue</w:t>
+      </w:r>
+    </w:p>
+    <w:p>
+      <w:r>
+        <w:t>URL for a label request submission requiring a database query:</w:t>
+      </w:r>
+    </w:p>
+    <w:p>
+      <w:pPr>
         <w:rPr>
           <w:rFonts w:ascii="Consolas" w:hAnsi="Consolas"/>
           <w:sz w:val="20"/>
           <w:szCs w:val="20"/>
         </w:rPr>
-        <w:t>printqueue</w:t>
-      </w:r>
-      <w:proofErr w:type="spellEnd"/>
-    </w:p>
-    <w:p>
-      <w:r>
-        <w:t>URL for a label request submission requiring a database query:</w:t>
-      </w:r>
-    </w:p>
-    <w:p>
-      <w:pPr>
+      </w:pPr>
+      <w:r>
         <w:rPr>
           <w:rFonts w:ascii="Consolas" w:hAnsi="Consolas"/>
           <w:sz w:val="20"/>
           <w:szCs w:val="20"/>
         </w:rPr>
-      </w:pPr>
-      <w:r>
-        <w:rPr>
-          <w:rFonts w:ascii="Consolas" w:hAnsi="Consolas"/>
-          <w:sz w:val="20"/>
-          <w:szCs w:val="20"/>
-        </w:rPr>
-        <w:t xml:space="preserve">    POST &lt;server-name&gt;/labels/</w:t>
-      </w:r>
-      <w:proofErr w:type="spellStart"/>
-      <w:r>
-        <w:rPr>
-          <w:rFonts w:ascii="Consolas" w:hAnsi="Consolas"/>
-          <w:sz w:val="20"/>
-          <w:szCs w:val="20"/>
-        </w:rPr>
-        <w:t>dataqueue</w:t>
-      </w:r>
-      <w:proofErr w:type="spellEnd"/>
+        <w:t xml:space="preserve">    POST &lt;server-name&gt;/labels/dataqueue</w:t>
+      </w:r>
     </w:p>
     <w:p/>
     <w:p>
@@ -3881,15 +3758,7 @@
         </w:r>
       </w:hyperlink>
       <w:r>
-        <w:t>. This file is only used when “JSON Schema Option” is set to “</w:t>
-      </w:r>
-      <w:proofErr w:type="spellStart"/>
-      <w:r>
-        <w:t>UseProfileSchema</w:t>
-      </w:r>
-      <w:proofErr w:type="spellEnd"/>
-      <w:r>
-        <w:t>”.</w:t>
+        <w:t>. This file is only used when “JSON Schema Option” is set to “UseProfileSchema”.</w:t>
       </w:r>
     </w:p>
     <w:p>
@@ -3901,29 +3770,13 @@
       </w:r>
       <w:r>
         <w:tab/>
-        <w:t>You can choose to skip validation (</w:t>
-      </w:r>
-      <w:proofErr w:type="spellStart"/>
-      <w:r>
-        <w:t>DoNotValidate</w:t>
-      </w:r>
-      <w:proofErr w:type="spellEnd"/>
-      <w:r>
-        <w:t xml:space="preserve">), to use a fixed file defined in the </w:t>
-      </w:r>
-      <w:proofErr w:type="gramStart"/>
-      <w:r>
-        <w:t xml:space="preserve">above </w:t>
+        <w:t xml:space="preserve">You can choose to skip validation (DoNotValidate), to use a fixed file defined in the above </w:t>
       </w:r>
       <w:r>
         <w:t>”</w:t>
       </w:r>
       <w:r>
-        <w:t>JSON</w:t>
-      </w:r>
-      <w:proofErr w:type="gramEnd"/>
-      <w:r>
-        <w:t xml:space="preserve"> Schema“</w:t>
+        <w:t>JSON Schema“</w:t>
       </w:r>
       <w:r>
         <w:t xml:space="preserve"> </w:t>
@@ -3932,15 +3785,7 @@
         <w:t xml:space="preserve"> </w:t>
       </w:r>
       <w:r>
-        <w:t>property (</w:t>
-      </w:r>
-      <w:proofErr w:type="spellStart"/>
-      <w:r>
-        <w:t>UseProfileSchema</w:t>
-      </w:r>
-      <w:proofErr w:type="spellEnd"/>
-      <w:r>
-        <w:t>), or to use the schema specified in the label request $schema property (in this case this is a relative URL – the file must be in the configuration directory)</w:t>
+        <w:t>property (UseProfileSchema), or to use the schema specified in the label request $schema property (in this case this is a relative URL – the file must be in the configuration directory)</w:t>
       </w:r>
     </w:p>
     <w:p>
@@ -4038,15 +3883,7 @@
         <w:t xml:space="preserve"> file. </w:t>
       </w:r>
       <w:r>
-        <w:t>XSD is not currently supported – it must be a Document Type Definition (DTD). This file is only used when “XML Schema Option” is set to “</w:t>
-      </w:r>
-      <w:proofErr w:type="spellStart"/>
-      <w:r>
-        <w:t>UseProfileSchema</w:t>
-      </w:r>
-      <w:proofErr w:type="spellEnd"/>
-      <w:r>
-        <w:t>”.</w:t>
+        <w:t>XSD is not currently supported – it must be a Document Type Definition (DTD). This file is only used when “XML Schema Option” is set to “UseProfileSchema”.</w:t>
       </w:r>
     </w:p>
     <w:p>
@@ -4062,15 +3899,7 @@
       </w:r>
       <w:r>
         <w:tab/>
-        <w:t>You can choose to skip validation (</w:t>
-      </w:r>
-      <w:proofErr w:type="spellStart"/>
-      <w:r>
-        <w:t>DoNotValidate</w:t>
-      </w:r>
-      <w:proofErr w:type="spellEnd"/>
-      <w:r>
-        <w:t xml:space="preserve">), to use a fixed file defined in the above </w:t>
+        <w:t xml:space="preserve">You can choose to skip validation (DoNotValidate), to use a fixed file defined in the above </w:t>
       </w:r>
       <w:r>
         <w:t>XML</w:t>
@@ -4079,15 +3908,7 @@
         <w:t xml:space="preserve"> Schema </w:t>
       </w:r>
       <w:r>
-        <w:t>property (</w:t>
-      </w:r>
-      <w:proofErr w:type="spellStart"/>
-      <w:r>
-        <w:t>UseProfileSchema</w:t>
-      </w:r>
-      <w:proofErr w:type="spellEnd"/>
-      <w:r>
-        <w:t>), or to use the schema specified in the label request $schema property (in this case this is a relative URL – the file must be in the configuration directory)</w:t>
+        <w:t>property (UseProfileSchema), or to use the schema specified in the label request $schema property (in this case this is a relative URL – the file must be in the configuration directory)</w:t>
       </w:r>
     </w:p>
     <w:p>
@@ -4161,10 +3982,7 @@
     </w:p>
     <w:p/>
     <w:p/>
-    <w:p>
-      <w:bookmarkStart w:id="0" w:name="_GoBack"/>
-      <w:bookmarkEnd w:id="0"/>
-    </w:p>
+    <w:p/>
     <w:sectPr>
       <w:pgSz w:w="12240" w:h="15840"/>
       <w:pgMar w:top="1440" w:right="1440" w:bottom="1440" w:left="1440" w:header="720" w:footer="720" w:gutter="0"/>

</xml_diff>